<commit_message>
Added an Excel function and button
</commit_message>
<xml_diff>
--- a/William's test.docx
+++ b/William's test.docx
@@ -20,6 +20,31 @@
         <w:t>Blah blah blah</w:t>
       </w:r>
     </w:p>
+    <w:p>
+      <w:r>
+        <w:rPr>
+          <w:b/>
+          <w:bCs/>
+          <w:color w:val="FF0000"/>
+        </w:rPr>
+        <w:t xml:space="preserve">PUMP: HTP:400 </w:t>
+      </w:r>
+      <w:r>
+        <w:rPr>
+          <w:color w:val="000000" w:themeColor="text1"/>
+        </w:rPr>
+        <w:t>Test 400</w:t>
+      </w:r>
+      <w:r>
+        <w:rPr>
+          <w:b/>
+          <w:bCs/>
+          <w:color w:val="000000" w:themeColor="text1"/>
+        </w:rPr>
+        <w:t xml:space="preserve"> </w:t>
+      </w:r>
+    </w:p>
+    <w:p/>
     <w:p/>
     <w:p>
       <w:pPr>
@@ -121,7 +146,37 @@
         <w:t xml:space="preserve"> </w:t>
       </w:r>
     </w:p>
-    <w:p/>
+    <w:p>
+      <w:pPr>
+        <w:rPr>
+          <w:b/>
+          <w:bCs/>
+          <w:color w:val="FF0000"/>
+        </w:rPr>
+      </w:pPr>
+      <w:r>
+        <w:rPr>
+          <w:b/>
+          <w:bCs/>
+          <w:color w:val="FF0000"/>
+        </w:rPr>
+        <w:t xml:space="preserve">PUMP: HTP:500 </w:t>
+      </w:r>
+      <w:r>
+        <w:rPr>
+          <w:color w:val="000000" w:themeColor="text1"/>
+        </w:rPr>
+        <w:t>Test 500</w:t>
+      </w:r>
+      <w:r>
+        <w:rPr>
+          <w:b/>
+          <w:bCs/>
+          <w:color w:val="000000" w:themeColor="text1"/>
+        </w:rPr>
+        <w:t xml:space="preserve"> </w:t>
+      </w:r>
+    </w:p>
     <w:p/>
     <w:p>
       <w:bookmarkStart w:id="2" w:name="_Hlk120043469"/>

</xml_diff>